<commit_message>
Edited contribution in report
</commit_message>
<xml_diff>
--- a/report/report.docx
+++ b/report/report.docx
@@ -35,41 +35,13 @@
         </w:rPr>
         <w:t>Team: Dominik Han</w:t>
       </w:r>
-      <w:proofErr w:type="spellStart"/>
       <w:r>
         <w:rPr>
           <w:sz w:val="24"/>
           <w:szCs w:val="24"/>
           <w:lang w:val="cs-CZ"/>
         </w:rPr>
-        <w:t>ák</w:t>
-      </w:r>
-      <w:proofErr w:type="spellEnd"/>
-      <w:r>
-        <w:rPr>
-          <w:sz w:val="24"/>
-          <w:szCs w:val="24"/>
-          <w:lang w:val="cs-CZ"/>
-        </w:rPr>
-        <w:t xml:space="preserve">, Matúš </w:t>
-      </w:r>
-      <w:proofErr w:type="spellStart"/>
-      <w:r>
-        <w:rPr>
-          <w:sz w:val="24"/>
-          <w:szCs w:val="24"/>
-          <w:lang w:val="cs-CZ"/>
-        </w:rPr>
-        <w:t>Hlaváčik</w:t>
-      </w:r>
-      <w:proofErr w:type="spellEnd"/>
-      <w:r>
-        <w:rPr>
-          <w:sz w:val="24"/>
-          <w:szCs w:val="24"/>
-          <w:lang w:val="cs-CZ"/>
-        </w:rPr>
-        <w:t>, Pavel Fojtík</w:t>
+        <w:t>ák, Matúš Hlaváčik, Pavel Fojtík</w:t>
       </w:r>
     </w:p>
     <w:p>
@@ -498,8 +470,6 @@
         </w:rPr>
         <w:t>s</w:t>
       </w:r>
-      <w:bookmarkStart w:id="0" w:name="_GoBack"/>
-      <w:bookmarkEnd w:id="0"/>
       <w:r>
         <w:rPr>
           <w:sz w:val="24"/>
@@ -525,37 +495,31 @@
         </w:rPr>
         <w:t>Team</w:t>
       </w:r>
-    </w:p>
-    <w:p>
-      <w:pPr>
-        <w:spacing w:after="0"/>
-        <w:rPr>
-          <w:sz w:val="24"/>
-          <w:szCs w:val="24"/>
-        </w:rPr>
-      </w:pPr>
-      <w:r>
-        <w:rPr>
-          <w:sz w:val="24"/>
-          <w:szCs w:val="24"/>
-        </w:rPr>
-        <w:t xml:space="preserve">Dominik </w:t>
-      </w:r>
-      <w:proofErr w:type="spellStart"/>
-      <w:r>
-        <w:rPr>
-          <w:sz w:val="24"/>
-          <w:szCs w:val="24"/>
-        </w:rPr>
-        <w:t>Hanák</w:t>
-      </w:r>
-      <w:proofErr w:type="spellEnd"/>
-      <w:r>
-        <w:rPr>
-          <w:sz w:val="24"/>
-          <w:szCs w:val="24"/>
-        </w:rPr>
-        <w:t xml:space="preserve"> –</w:t>
+      <w:r>
+        <w:rPr>
+          <w:b/>
+          <w:sz w:val="28"/>
+          <w:szCs w:val="28"/>
+        </w:rPr>
+        <w:t xml:space="preserve"> contribution</w:t>
+      </w:r>
+      <w:bookmarkStart w:id="0" w:name="_GoBack"/>
+      <w:bookmarkEnd w:id="0"/>
+    </w:p>
+    <w:p>
+      <w:pPr>
+        <w:spacing w:after="0"/>
+        <w:rPr>
+          <w:sz w:val="24"/>
+          <w:szCs w:val="24"/>
+        </w:rPr>
+      </w:pPr>
+      <w:r>
+        <w:rPr>
+          <w:sz w:val="24"/>
+          <w:szCs w:val="24"/>
+        </w:rPr>
+        <w:t>Dominik Hanák –</w:t>
       </w:r>
       <w:r>
         <w:rPr>
@@ -580,37 +544,12 @@
           <w:szCs w:val="24"/>
         </w:rPr>
       </w:pPr>
-      <w:proofErr w:type="spellStart"/>
-      <w:r>
-        <w:rPr>
-          <w:sz w:val="24"/>
-          <w:szCs w:val="24"/>
-        </w:rPr>
-        <w:t>Matúš</w:t>
-      </w:r>
-      <w:proofErr w:type="spellEnd"/>
-      <w:r>
-        <w:rPr>
-          <w:sz w:val="24"/>
-          <w:szCs w:val="24"/>
-        </w:rPr>
-        <w:t xml:space="preserve"> </w:t>
-      </w:r>
-      <w:proofErr w:type="spellStart"/>
-      <w:r>
-        <w:rPr>
-          <w:sz w:val="24"/>
-          <w:szCs w:val="24"/>
-        </w:rPr>
-        <w:t>Hlaváčík</w:t>
-      </w:r>
-      <w:proofErr w:type="spellEnd"/>
-      <w:r>
-        <w:rPr>
-          <w:sz w:val="24"/>
-          <w:szCs w:val="24"/>
-        </w:rPr>
-        <w:t xml:space="preserve"> – Testing</w:t>
+      <w:r>
+        <w:rPr>
+          <w:sz w:val="24"/>
+          <w:szCs w:val="24"/>
+        </w:rPr>
+        <w:t>Matúš Hlaváčík – Testing</w:t>
       </w:r>
     </w:p>
     <w:p>
@@ -627,15 +566,7 @@
           <w:sz w:val="24"/>
           <w:szCs w:val="24"/>
         </w:rPr>
-        <w:t xml:space="preserve">Pavel </w:t>
-      </w:r>
-      <w:proofErr w:type="spellStart"/>
-      <w:r>
-        <w:rPr>
-          <w:sz w:val="24"/>
-          <w:szCs w:val="24"/>
-        </w:rPr>
-        <w:t>Fojt</w:t>
+        <w:t>Pavel Fojt</w:t>
       </w:r>
       <w:r>
         <w:rPr>
@@ -643,63 +574,8 @@
           <w:szCs w:val="24"/>
           <w:lang w:val="cs-CZ"/>
         </w:rPr>
-        <w:t>ík</w:t>
-      </w:r>
-      <w:proofErr w:type="spellEnd"/>
-      <w:r>
-        <w:rPr>
-          <w:sz w:val="24"/>
-          <w:szCs w:val="24"/>
-          <w:lang w:val="cs-CZ"/>
-        </w:rPr>
-        <w:t xml:space="preserve"> – Data </w:t>
-      </w:r>
-      <w:proofErr w:type="spellStart"/>
-      <w:r>
-        <w:rPr>
-          <w:sz w:val="24"/>
-          <w:szCs w:val="24"/>
-          <w:lang w:val="cs-CZ"/>
-        </w:rPr>
-        <w:t>loading</w:t>
-      </w:r>
-      <w:proofErr w:type="spellEnd"/>
-      <w:r>
-        <w:rPr>
-          <w:sz w:val="24"/>
-          <w:szCs w:val="24"/>
-          <w:lang w:val="cs-CZ"/>
-        </w:rPr>
-        <w:t xml:space="preserve"> and </w:t>
-      </w:r>
-      <w:proofErr w:type="spellStart"/>
-      <w:r>
-        <w:rPr>
-          <w:sz w:val="24"/>
-          <w:szCs w:val="24"/>
-          <w:lang w:val="cs-CZ"/>
-        </w:rPr>
-        <w:t>parsing</w:t>
-      </w:r>
-      <w:proofErr w:type="spellEnd"/>
-      <w:r>
-        <w:rPr>
-          <w:sz w:val="24"/>
-          <w:szCs w:val="24"/>
-          <w:lang w:val="cs-CZ"/>
-        </w:rPr>
-        <w:t xml:space="preserve">, </w:t>
-      </w:r>
-      <w:proofErr w:type="spellStart"/>
-      <w:r>
-        <w:rPr>
-          <w:sz w:val="24"/>
-          <w:szCs w:val="24"/>
-          <w:lang w:val="cs-CZ"/>
-        </w:rPr>
-        <w:t>prezentations</w:t>
-      </w:r>
-      <w:proofErr w:type="spellEnd"/>
+        <w:t>ík – Data loading and parsing, prezentations</w:t>
+      </w:r>
     </w:p>
     <w:p>
       <w:pPr>

</xml_diff>